<commit_message>
alterações finais na descrição de realizar reparo
</commit_message>
<xml_diff>
--- a/Descricao/Realizar Reparo.docx
+++ b/Descricao/Realizar Reparo.docx
@@ -320,7 +320,19 @@
         <w:rPr>
           <w:rFonts w:cs="Arial" w:ascii="Arial" w:hAnsi="Arial"/>
         </w:rPr>
-        <w:t>Verifica na ordem de serviço o reparo que será prestado.</w:t>
+        <w:t xml:space="preserve">Verifica na ordem de serviço o reparo que será prestado </w:t>
+      </w:r>
+      <w:r>
+        <w:rPr>
+          <w:rFonts w:cs="Arial" w:ascii="Arial" w:hAnsi="Arial"/>
+        </w:rPr>
+        <w:t>e os materiais disponíveis</w:t>
+      </w:r>
+      <w:r>
+        <w:rPr>
+          <w:rFonts w:cs="Arial" w:ascii="Arial" w:hAnsi="Arial"/>
+        </w:rPr>
+        <w:t>.</w:t>
       </w:r>
     </w:p>
     <w:p>
@@ -1259,6 +1271,70 @@
       <w:rFonts w:cs="Wingdings"/>
     </w:rPr>
   </w:style>
+  <w:style w:type="character" w:styleId="ListLabel30">
+    <w:name w:val="ListLabel 30"/>
+    <w:qFormat/>
+    <w:rPr>
+      <w:rFonts w:cs="Symbol"/>
+    </w:rPr>
+  </w:style>
+  <w:style w:type="character" w:styleId="ListLabel31">
+    <w:name w:val="ListLabel 31"/>
+    <w:qFormat/>
+    <w:rPr>
+      <w:rFonts w:cs="Courier New"/>
+      <w:b w:val="false"/>
+    </w:rPr>
+  </w:style>
+  <w:style w:type="character" w:styleId="ListLabel32">
+    <w:name w:val="ListLabel 32"/>
+    <w:qFormat/>
+    <w:rPr>
+      <w:rFonts w:cs="Wingdings"/>
+    </w:rPr>
+  </w:style>
+  <w:style w:type="character" w:styleId="ListLabel33">
+    <w:name w:val="ListLabel 33"/>
+    <w:qFormat/>
+    <w:rPr>
+      <w:rFonts w:cs="Symbol"/>
+    </w:rPr>
+  </w:style>
+  <w:style w:type="character" w:styleId="ListLabel34">
+    <w:name w:val="ListLabel 34"/>
+    <w:qFormat/>
+    <w:rPr>
+      <w:rFonts w:cs="Courier New"/>
+    </w:rPr>
+  </w:style>
+  <w:style w:type="character" w:styleId="ListLabel35">
+    <w:name w:val="ListLabel 35"/>
+    <w:qFormat/>
+    <w:rPr>
+      <w:rFonts w:cs="Wingdings"/>
+    </w:rPr>
+  </w:style>
+  <w:style w:type="character" w:styleId="ListLabel36">
+    <w:name w:val="ListLabel 36"/>
+    <w:qFormat/>
+    <w:rPr>
+      <w:rFonts w:cs="Symbol"/>
+    </w:rPr>
+  </w:style>
+  <w:style w:type="character" w:styleId="ListLabel37">
+    <w:name w:val="ListLabel 37"/>
+    <w:qFormat/>
+    <w:rPr>
+      <w:rFonts w:cs="Courier New"/>
+    </w:rPr>
+  </w:style>
+  <w:style w:type="character" w:styleId="ListLabel38">
+    <w:name w:val="ListLabel 38"/>
+    <w:qFormat/>
+    <w:rPr>
+      <w:rFonts w:cs="Wingdings"/>
+    </w:rPr>
+  </w:style>
   <w:style w:type="paragraph" w:styleId="Ttulo">
     <w:name w:val="Título"/>
     <w:basedOn w:val="Normal"/>

</xml_diff>